<commit_message>
add some data in abc.docx
</commit_message>
<xml_diff>
--- a/Abc.docx
+++ b/Abc.docx
@@ -5,6 +5,11 @@
     <w:p>
       <w:r>
         <w:t>My first file</w:t>
+      </w:r>
+    </w:p>
+    <w:p>
+      <w:r>
+        <w:t>Change data</w:t>
       </w:r>
     </w:p>
     <w:sectPr>
@@ -176,6 +181,7 @@
   <w:style w:type="paragraph" w:default="1" w:styleId="Normal">
     <w:name w:val="Normal"/>
     <w:qFormat/>
+    <w:rsid w:val="009A3DDF"/>
   </w:style>
   <w:style w:type="character" w:default="1" w:styleId="DefaultParagraphFont">
     <w:name w:val="Default Paragraph Font"/>

</xml_diff>

<commit_message>
i have added data
</commit_message>
<xml_diff>
--- a/Abc.docx
+++ b/Abc.docx
@@ -15,6 +15,11 @@
     <w:p>
       <w:r>
         <w:t>This is in git branch</w:t>
+      </w:r>
+    </w:p>
+    <w:p>
+      <w:r>
+        <w:t>ghjhh</w:t>
       </w:r>
     </w:p>
     <w:sectPr>

</xml_diff>

<commit_message>
pushing all modified data
</commit_message>
<xml_diff>
--- a/Abc.docx
+++ b/Abc.docx
@@ -19,7 +19,13 @@
     </w:p>
     <w:p>
       <w:r>
-        <w:t>ghjhh</w:t>
+        <w:t>G</w:t>
+      </w:r>
+      <w:r>
+        <w:t>hjhh</w:t>
+      </w:r>
+      <w:r>
+        <w:t>n   hgjhkjh</w:t>
       </w:r>
     </w:p>
     <w:sectPr>

</xml_diff>